<commit_message>
Almost all differentiation done
</commit_message>
<xml_diff>
--- a/LabSheets/Week_07.docx
+++ b/LabSheets/Week_07.docx
@@ -876,6 +876,12 @@
       </w:r>
     </w:p>
     <w:p>
+      <w:pPr>
+        <w:numPr>
+          <w:numId w:val="1"/>
+          <w:ilvl w:val="0"/>
+        </w:numPr>
+      </w:pPr>
       <w:r>
         <w:t xml:space="preserve">We see that Sage is plotting extremely high values at the discontinuity due to a root of the denominator which seems to be around</w:t>
       </w:r>
@@ -907,12 +913,16 @@
     <w:p>
       <w:pPr>
         <w:pStyle w:val="SourceCode"/>
+        <w:numPr>
+          <w:numId w:val="1"/>
+          <w:ilvl w:val="0"/>
+        </w:numPr>
       </w:pPr>
       <w:r>
         <w:rPr>
           <w:rStyle w:val="VerbatimChar"/>
         </w:rPr>
-        <w:t xml:space="preserve">    p = plot(f, x, 0.8, 10)</w:t>
+        <w:t xml:space="preserve">p = plot(f, x, 0.8, 10)</w:t>
       </w:r>
       <w:r>
         <w:cr/>
@@ -921,7 +931,7 @@
         <w:rPr>
           <w:rStyle w:val="VerbatimChar"/>
         </w:rPr>
-        <w:t xml:space="preserve">    type(p)</w:t>
+        <w:t xml:space="preserve">type(p)</w:t>
       </w:r>
       <w:r>
         <w:cr/>
@@ -930,7 +940,7 @@
         <w:rPr>
           <w:rStyle w:val="VerbatimChar"/>
         </w:rPr>
-        <w:t xml:space="preserve">    p += plot(f, x, -10, .6)</w:t>
+        <w:t xml:space="preserve">p += plot(f, x, -10, .6)</w:t>
       </w:r>
       <w:r>
         <w:cr/>
@@ -939,7 +949,7 @@
         <w:rPr>
           <w:rStyle w:val="VerbatimChar"/>
         </w:rPr>
-        <w:t xml:space="preserve">    type(p)</w:t>
+        <w:t xml:space="preserve">type(p)</w:t>
       </w:r>
       <w:r>
         <w:cr/>
@@ -948,10 +958,16 @@
         <w:rPr>
           <w:rStyle w:val="VerbatimChar"/>
         </w:rPr>
-        <w:t xml:space="preserve">    p.show()</w:t>
-      </w:r>
-    </w:p>
-    <w:p>
+        <w:t xml:space="preserve">p.show()</w:t>
+      </w:r>
+    </w:p>
+    <w:p>
+      <w:pPr>
+        <w:numPr>
+          <w:numId w:val="1"/>
+          <w:ilvl w:val="0"/>
+        </w:numPr>
+      </w:pPr>
       <w:r>
         <w:t xml:space="preserve">and identify (use the</w:t>
       </w:r>
@@ -1143,12 +1159,16 @@
     <w:p>
       <w:pPr>
         <w:pStyle w:val="SourceCode"/>
+        <w:numPr>
+          <w:numId w:val="1"/>
+          <w:ilvl w:val="0"/>
+        </w:numPr>
       </w:pPr>
       <w:r>
         <w:rPr>
           <w:rStyle w:val="VerbatimChar"/>
         </w:rPr>
-        <w:t xml:space="preserve">    limit(f, x=??, dir="plus")</w:t>
+        <w:t xml:space="preserve">limit(f, x=??, dir="plus")</w:t>
       </w:r>
       <w:r>
         <w:cr/>
@@ -1157,24 +1177,24 @@
         <w:rPr>
           <w:rStyle w:val="VerbatimChar"/>
         </w:rPr>
-        <w:t xml:space="preserve">    limit(f, x=??, dir="minus")</w:t>
+        <w:t xml:space="preserve">limit(f, x=??, dir="minus")</w:t>
+      </w:r>
+    </w:p>
+    <w:p>
+      <w:pPr>
+        <w:numPr>
+          <w:numId w:val="3"/>
+          <w:ilvl w:val="0"/>
+        </w:numPr>
+      </w:pPr>
+      <w:r>
+        <w:t xml:space="preserve">There are various algebraic relationships on limits:</w:t>
       </w:r>
     </w:p>
     <w:p>
       <w:pPr>
         <w:numPr>
           <w:numId w:val="4"/>
-          <w:ilvl w:val="0"/>
-        </w:numPr>
-      </w:pPr>
-      <w:r>
-        <w:t xml:space="preserve">There are various algebraic relationships on limits:</w:t>
-      </w:r>
-    </w:p>
-    <w:p>
-      <w:pPr>
-        <w:numPr>
-          <w:numId w:val="5"/>
           <w:ilvl w:val="1"/>
         </w:numPr>
       </w:pPr>
@@ -1334,7 +1354,7 @@
     <w:p>
       <w:pPr>
         <w:numPr>
-          <w:numId w:val="5"/>
+          <w:numId w:val="4"/>
           <w:ilvl w:val="1"/>
         </w:numPr>
       </w:pPr>
@@ -1494,7 +1514,7 @@
     <w:p>
       <w:pPr>
         <w:numPr>
-          <w:numId w:val="5"/>
+          <w:numId w:val="4"/>
           <w:ilvl w:val="1"/>
         </w:numPr>
       </w:pPr>
@@ -1783,6 +1803,12 @@
       </w:r>
     </w:p>
     <w:p>
+      <w:pPr>
+        <w:numPr>
+          <w:numId w:val="1"/>
+          <w:ilvl w:val="0"/>
+        </w:numPr>
+      </w:pPr>
       <w:r>
         <w:t xml:space="preserve">Note that we use the</w:t>
       </w:r>
@@ -1820,10 +1846,25 @@
     <w:p>
       <w:pPr>
         <w:numPr>
-          <w:numId w:val="6"/>
-          <w:ilvl w:val="0"/>
-        </w:numPr>
-      </w:pPr>
+          <w:numId w:val="3"/>
+          <w:ilvl w:val="0"/>
+        </w:numPr>
+      </w:pPr>
+      <w:r>
+        <w:rPr>
+          <w:b/>
+        </w:rPr>
+        <w:t xml:space="preserve">TICKABLE</w:t>
+      </w:r>
+      <w:r>
+        <w:t xml:space="preserve"> </w:t>
+      </w:r>
+      <w:r>
+        <w:t xml:space="preserve">The point of this question is to investigate</w:t>
+      </w:r>
+      <w:r>
+        <w:t xml:space="preserve"> </w:t>
+      </w:r>
       <m:oMath>
         <m:sSub>
           <m:e>
@@ -1885,87 +1926,997 @@
           </m:den>
         </m:f>
       </m:oMath>
-    </w:p>
-    <w:p>
-      <w:pPr>
-        <w:numPr>
-          <w:numId w:val="6"/>
-          <w:ilvl w:val="0"/>
-        </w:numPr>
-      </w:pPr>
-      <m:oMath>
+      <w:r>
+        <w:t xml:space="preserve">. Using Sage:</w:t>
+      </w:r>
+    </w:p>
+    <w:p>
+      <w:pPr>
+        <w:numPr>
+          <w:numId w:val="5"/>
+          <w:ilvl w:val="1"/>
+        </w:numPr>
+      </w:pPr>
+      <w:r>
+        <w:t xml:space="preserve">Obtain the values of</w:t>
+      </w:r>
+      <w:r>
+        <w:t xml:space="preserve"> </w:t>
+      </w:r>
+      <m:oMath>
+        <m:r>
+          <m:rPr/>
+          <m:t>∣</m:t>
+        </m:r>
+        <m:r>
+          <m:rPr/>
+          <m:t>s</m:t>
+        </m:r>
+        <m:r>
+          <m:rPr/>
+          <m:t>i</m:t>
+        </m:r>
+        <m:r>
+          <m:rPr/>
+          <m:t>n</m:t>
+        </m:r>
+        <m:r>
+          <m:rPr/>
+          <m:t>(</m:t>
+        </m:r>
+        <m:r>
+          <m:rPr/>
+          <m:t>x</m:t>
+        </m:r>
+        <m:r>
+          <m:rPr/>
+          <m:t>)</m:t>
+        </m:r>
+        <m:r>
+          <m:rPr/>
+          <m:t>−</m:t>
+        </m:r>
+        <m:r>
+          <m:rPr/>
+          <m:t>x</m:t>
+        </m:r>
+        <m:r>
+          <m:rPr/>
+          <m:t>∣</m:t>
+        </m:r>
+      </m:oMath>
+      <w:r>
+        <w:t xml:space="preserve"> </w:t>
+      </w:r>
+      <w:r>
+        <w:t xml:space="preserve">for 1000 values of</w:t>
+      </w:r>
+      <w:r>
+        <w:t xml:space="preserve"> </w:t>
+      </w:r>
+      <m:oMath>
+        <m:r>
+          <m:rPr/>
+          <m:t>x</m:t>
+        </m:r>
+        <m:r>
+          <m:rPr/>
+          <m:t>&lt;</m:t>
+        </m:r>
+        <m:r>
+          <m:rPr/>
+          <m:t>.</m:t>
+        </m:r>
+        <m:r>
+          <m:rPr/>
+          <m:t>05</m:t>
+        </m:r>
+      </m:oMath>
+      <w:r>
+        <w:t xml:space="preserve">.</w:t>
+      </w:r>
+    </w:p>
+    <w:p>
+      <w:pPr>
+        <w:numPr>
+          <w:numId w:val="5"/>
+          <w:ilvl w:val="1"/>
+        </w:numPr>
+      </w:pPr>
+      <w:r>
+        <w:t xml:space="preserve">Plot the above points, what does this indicate as to the value of the limit?</w:t>
+      </w:r>
+    </w:p>
+    <w:p>
+      <w:pPr>
+        <w:numPr>
+          <w:numId w:val="5"/>
+          <w:ilvl w:val="1"/>
+        </w:numPr>
+      </w:pPr>
+      <w:r>
+        <w:t xml:space="preserve">Compute the limit in question using Sage.</w:t>
+      </w:r>
+    </w:p>
+    <w:p>
+      <w:pPr>
+        <w:numPr>
+          <w:numId w:val="3"/>
+          <w:ilvl w:val="0"/>
+        </w:numPr>
+      </w:pPr>
+      <w:r>
+        <w:t xml:space="preserve">The point of this question is to investigate</w:t>
+      </w:r>
+      <w:r>
+        <w:t xml:space="preserve"> </w:t>
+      </w:r>
+      <m:oMath>
+        <m:sSub>
+          <m:e>
+            <m:r>
+              <m:rPr/>
+              <m:t>lim</m:t>
+            </m:r>
+          </m:e>
+          <m:sub>
+            <m:r>
+              <m:rPr/>
+              <m:t>x</m:t>
+            </m:r>
+            <m:r>
+              <m:rPr/>
+              <m:t>→</m:t>
+            </m:r>
+            <m:r>
+              <m:rPr/>
+              <m:t>0</m:t>
+            </m:r>
+          </m:sub>
+        </m:sSub>
+        <m:r>
+          <m:rPr/>
+          <m:t>(</m:t>
+        </m:r>
+        <m:r>
+          <m:rPr/>
+          <m:t>1</m:t>
+        </m:r>
+        <m:r>
+          <m:rPr/>
+          <m:t>+</m:t>
+        </m:r>
+        <m:r>
+          <m:rPr/>
+          <m:t>x</m:t>
+        </m:r>
         <m:sSup>
           <m:e>
             <m:r>
               <m:rPr/>
-              <m:t>e</m:t>
+              <m:t>)</m:t>
             </m:r>
           </m:e>
           <m:sup>
             <m:r>
               <m:rPr/>
-              <m:t>(</m:t>
+              <m:t>1</m:t>
+            </m:r>
+            <m:r>
+              <m:rPr/>
+              <m:t>/</m:t>
+            </m:r>
+            <m:r>
+              <m:rPr/>
+              <m:t>x</m:t>
             </m:r>
           </m:sup>
         </m:sSup>
+      </m:oMath>
+      <w:r>
+        <w:t xml:space="preserve">. Using Sage:</w:t>
+      </w:r>
+    </w:p>
+    <w:p>
+      <w:pPr>
+        <w:numPr>
+          <w:numId w:val="6"/>
+          <w:ilvl w:val="1"/>
+        </w:numPr>
+      </w:pPr>
+      <w:r>
+        <w:t xml:space="preserve">Compute the numerical value of</w:t>
+      </w:r>
+      <w:r>
+        <w:t xml:space="preserve"> </w:t>
+      </w:r>
+      <m:oMath>
+        <m:r>
+          <m:rPr/>
+          <m:t>e</m:t>
+        </m:r>
+      </m:oMath>
+      <w:r>
+        <w:t xml:space="preserve">.</w:t>
+      </w:r>
+    </w:p>
+    <w:p>
+      <w:pPr>
+        <w:numPr>
+          <w:numId w:val="6"/>
+          <w:ilvl w:val="1"/>
+        </w:numPr>
+      </w:pPr>
+      <w:r>
+        <w:t xml:space="preserve">Obtain the values of</w:t>
+      </w:r>
+      <w:r>
+        <w:t xml:space="preserve"> </w:t>
+      </w:r>
+      <m:oMath>
+        <m:r>
+          <m:rPr/>
+          <m:t>(</m:t>
+        </m:r>
+        <m:r>
+          <m:rPr/>
+          <m:t>1</m:t>
+        </m:r>
+        <m:r>
+          <m:rPr/>
+          <m:t>+</m:t>
+        </m:r>
         <m:r>
           <m:rPr/>
           <m:t>x</m:t>
         </m:r>
+        <m:sSup>
+          <m:e>
+            <m:r>
+              <m:rPr/>
+              <m:t>)</m:t>
+            </m:r>
+          </m:e>
+          <m:sup>
+            <m:r>
+              <m:rPr/>
+              <m:t>1</m:t>
+            </m:r>
+            <m:r>
+              <m:rPr/>
+              <m:t>/</m:t>
+            </m:r>
+            <m:r>
+              <m:rPr/>
+              <m:t>x</m:t>
+            </m:r>
+          </m:sup>
+        </m:sSup>
+      </m:oMath>
+      <w:r>
+        <w:t xml:space="preserve"> </w:t>
+      </w:r>
+      <w:r>
+        <w:t xml:space="preserve">for 1000 values of</w:t>
+      </w:r>
+      <w:r>
+        <w:t xml:space="preserve"> </w:t>
+      </w:r>
+      <m:oMath>
+        <m:r>
+          <m:rPr/>
+          <m:t>x</m:t>
+        </m:r>
+        <m:r>
+          <m:rPr/>
+          <m:t>&lt;</m:t>
+        </m:r>
+        <m:r>
+          <m:rPr/>
+          <m:t>.</m:t>
+        </m:r>
+        <m:r>
+          <m:rPr/>
+          <m:t>05</m:t>
+        </m:r>
+      </m:oMath>
+      <w:r>
+        <w:t xml:space="preserve">.</w:t>
+      </w:r>
+    </w:p>
+    <w:p>
+      <w:pPr>
+        <w:numPr>
+          <w:numId w:val="6"/>
+          <w:ilvl w:val="1"/>
+        </w:numPr>
+      </w:pPr>
+      <w:r>
+        <w:t xml:space="preserve">Plot the above points, what does this indicate as to the value of the limit?</w:t>
+      </w:r>
+    </w:p>
+    <w:p>
+      <w:pPr>
+        <w:numPr>
+          <w:numId w:val="6"/>
+          <w:ilvl w:val="1"/>
+        </w:numPr>
+      </w:pPr>
+      <w:r>
+        <w:t xml:space="preserve">Compute the limit in question using Sage.</w:t>
+      </w:r>
+    </w:p>
+    <w:p>
+      <w:pPr>
+        <w:numPr>
+          <w:numId w:val="3"/>
+          <w:ilvl w:val="0"/>
+        </w:numPr>
+      </w:pPr>
+      <w:r>
+        <w:t xml:space="preserve">Sage can be used to carry out symbolic differentiation. Experiment with the syntax below for other functions:</w:t>
+      </w:r>
+    </w:p>
+    <w:p>
+      <w:pPr>
+        <w:pStyle w:val="SourceCode"/>
+        <w:numPr>
+          <w:numId w:val="1"/>
+          <w:ilvl w:val="0"/>
+        </w:numPr>
+      </w:pPr>
+      <w:r>
+        <w:rPr>
+          <w:rStyle w:val="VerbatimChar"/>
+        </w:rPr>
+        <w:t xml:space="preserve">var('n')</w:t>
+      </w:r>
+      <w:r>
+        <w:cr/>
+      </w:r>
+      <w:r>
+        <w:rPr>
+          <w:rStyle w:val="VerbatimChar"/>
+        </w:rPr>
+        <w:t xml:space="preserve">f(x) = x ^ n</w:t>
+      </w:r>
+      <w:r>
+        <w:cr/>
+      </w:r>
+      <w:r>
+        <w:rPr>
+          <w:rStyle w:val="VerbatimChar"/>
+        </w:rPr>
+        <w:t xml:space="preserve">diff(f,x)</w:t>
+      </w:r>
+    </w:p>
+    <w:p>
+      <w:pPr>
+        <w:numPr>
+          <w:numId w:val="1"/>
+          <w:ilvl w:val="0"/>
+        </w:numPr>
+      </w:pPr>
+      <w:r>
+        <w:t xml:space="preserve">Note that here everything is a symbolic variable!</w:t>
+      </w:r>
+    </w:p>
+    <w:p>
+      <w:pPr>
+        <w:numPr>
+          <w:numId w:val="3"/>
+          <w:ilvl w:val="0"/>
+        </w:numPr>
+      </w:pPr>
+      <w:r>
+        <w:t xml:space="preserve">The point of this question is to investigate the definition of a derivative:</w:t>
+      </w:r>
+    </w:p>
+    <w:p>
+      <w:pPr>
+        <w:numPr>
+          <w:numId w:val="1"/>
+          <w:ilvl w:val="0"/>
+        </w:numPr>
+      </w:pPr>
+      <w:r>
+        <w:cr/>
+      </w:r>
+      <m:oMathPara>
+        <m:oMathParaPr>
+          <m:jc m:val="center"/>
+        </m:oMathParaPr>
+        <m:oMath>
+          <m:f>
+            <m:fPr>
+              <m:type m:val="bar"/>
+            </m:fPr>
+            <m:num>
+              <m:r>
+                <m:rPr/>
+                <m:t>d</m:t>
+              </m:r>
+              <m:r>
+                <m:rPr/>
+                <m:t>f</m:t>
+              </m:r>
+            </m:num>
+            <m:den>
+              <m:r>
+                <m:rPr/>
+                <m:t>d</m:t>
+              </m:r>
+              <m:r>
+                <m:rPr/>
+                <m:t>x</m:t>
+              </m:r>
+            </m:den>
+          </m:f>
+          <m:r>
+            <m:rPr/>
+            <m:t>=</m:t>
+          </m:r>
+          <m:limLow>
+            <m:e>
+              <m:r>
+                <m:rPr/>
+                <m:t>lim</m:t>
+              </m:r>
+            </m:e>
+            <m:lim>
+              <m:r>
+                <m:rPr/>
+                <m:t>h</m:t>
+              </m:r>
+              <m:r>
+                <m:rPr/>
+                <m:t>→</m:t>
+              </m:r>
+              <m:r>
+                <m:rPr/>
+                <m:t>0</m:t>
+              </m:r>
+            </m:lim>
+          </m:limLow>
+          <m:f>
+            <m:fPr>
+              <m:type m:val="bar"/>
+            </m:fPr>
+            <m:num>
+              <m:r>
+                <m:rPr/>
+                <m:t>f</m:t>
+              </m:r>
+              <m:r>
+                <m:rPr/>
+                <m:t>(</m:t>
+              </m:r>
+              <m:r>
+                <m:rPr/>
+                <m:t>x</m:t>
+              </m:r>
+              <m:r>
+                <m:rPr/>
+                <m:t>+</m:t>
+              </m:r>
+              <m:r>
+                <m:rPr/>
+                <m:t>h</m:t>
+              </m:r>
+              <m:r>
+                <m:rPr/>
+                <m:t>)</m:t>
+              </m:r>
+              <m:r>
+                <m:rPr/>
+                <m:t>−</m:t>
+              </m:r>
+              <m:r>
+                <m:rPr/>
+                <m:t>f</m:t>
+              </m:r>
+              <m:r>
+                <m:rPr/>
+                <m:t>(</m:t>
+              </m:r>
+              <m:r>
+                <m:rPr/>
+                <m:t>x</m:t>
+              </m:r>
+              <m:r>
+                <m:rPr/>
+                <m:t>)</m:t>
+              </m:r>
+            </m:num>
+            <m:den>
+              <m:r>
+                <m:rPr/>
+                <m:t>h</m:t>
+              </m:r>
+            </m:den>
+          </m:f>
+        </m:oMath>
+      </m:oMathPara>
+      <w:r>
+        <w:cr/>
+      </w:r>
+    </w:p>
+    <w:p>
+      <w:pPr>
+        <w:numPr>
+          <w:numId w:val="7"/>
+          <w:ilvl w:val="1"/>
+        </w:numPr>
+      </w:pPr>
+      <w:r>
+        <w:t xml:space="preserve">Consider</w:t>
+      </w:r>
+      <w:r>
+        <w:t xml:space="preserve"> </w:t>
+      </w:r>
+      <m:oMath>
+        <m:r>
+          <m:rPr/>
+          <m:t>f</m:t>
+        </m:r>
+        <m:r>
+          <m:rPr/>
+          <m:t>(</m:t>
+        </m:r>
+        <m:r>
+          <m:rPr/>
+          <m:t>x</m:t>
+        </m:r>
         <m:r>
           <m:rPr/>
           <m:t>)</m:t>
         </m:r>
-      </m:oMath>
-    </w:p>
-    <w:p>
-      <w:pPr>
-        <w:numPr>
-          <w:numId w:val="6"/>
-          <w:ilvl w:val="0"/>
-        </w:numPr>
-      </w:pPr>
-      <w:r>
-        <w:t xml:space="preserve">Basic differentiation</w:t>
-      </w:r>
-    </w:p>
-    <w:p>
-      <w:pPr>
-        <w:numPr>
-          <w:numId w:val="6"/>
-          <w:ilvl w:val="0"/>
-        </w:numPr>
-      </w:pPr>
-      <w:r>
-        <w:t xml:space="preserve">Limiting definition of a derivative</w:t>
-      </w:r>
-    </w:p>
-    <w:p>
-      <w:pPr>
-        <w:numPr>
-          <w:numId w:val="6"/>
-          <w:ilvl w:val="0"/>
-        </w:numPr>
-      </w:pPr>
-      <w:r>
-        <w:t xml:space="preserve">Plotting the limiting definition of a derivative</w:t>
-      </w:r>
-    </w:p>
-    <w:p>
-      <w:pPr>
-        <w:numPr>
-          <w:numId w:val="6"/>
-          <w:ilvl w:val="0"/>
-        </w:numPr>
-      </w:pPr>
-      <w:r>
-        <w:t xml:space="preserve">Visualising the limiting definition of a derivative</w:t>
-      </w:r>
-    </w:p>
-    <w:p>
-      <w:pPr>
-        <w:numPr>
-          <w:numId w:val="6"/>
+        <m:r>
+          <m:rPr/>
+          <m:t>=</m:t>
+        </m:r>
+        <m:sSup>
+          <m:e>
+            <m:r>
+              <m:rPr/>
+              <m:t>x</m:t>
+            </m:r>
+          </m:e>
+          <m:sup>
+            <m:r>
+              <m:rPr/>
+              <m:t>3</m:t>
+            </m:r>
+          </m:sup>
+        </m:sSup>
+        <m:r>
+          <m:rPr/>
+          <m:t>+</m:t>
+        </m:r>
+        <m:r>
+          <m:rPr/>
+          <m:t>3</m:t>
+        </m:r>
+        <m:r>
+          <m:rPr/>
+          <m:t>x</m:t>
+        </m:r>
+        <m:r>
+          <m:rPr/>
+          <m:t>−</m:t>
+        </m:r>
+        <m:r>
+          <m:rPr/>
+          <m:t>20</m:t>
+        </m:r>
+      </m:oMath>
+      <w:r>
+        <w:t xml:space="preserve">;</w:t>
+      </w:r>
+    </w:p>
+    <w:p>
+      <w:pPr>
+        <w:numPr>
+          <w:numId w:val="7"/>
+          <w:ilvl w:val="1"/>
+        </w:numPr>
+      </w:pPr>
+      <w:r>
+        <w:t xml:space="preserve">Compute</w:t>
+      </w:r>
+      <w:r>
+        <w:t xml:space="preserve"> </w:t>
+      </w:r>
+      <m:oMath>
+        <m:f>
+          <m:fPr>
+            <m:type m:val="bar"/>
+          </m:fPr>
+          <m:num>
+            <m:r>
+              <m:rPr/>
+              <m:t>f</m:t>
+            </m:r>
+            <m:r>
+              <m:rPr/>
+              <m:t>(</m:t>
+            </m:r>
+            <m:r>
+              <m:rPr/>
+              <m:t>x</m:t>
+            </m:r>
+            <m:r>
+              <m:rPr/>
+              <m:t>+</m:t>
+            </m:r>
+            <m:r>
+              <m:rPr/>
+              <m:t>h</m:t>
+            </m:r>
+            <m:r>
+              <m:rPr/>
+              <m:t>)</m:t>
+            </m:r>
+            <m:r>
+              <m:rPr/>
+              <m:t>−</m:t>
+            </m:r>
+            <m:r>
+              <m:rPr/>
+              <m:t>f</m:t>
+            </m:r>
+            <m:r>
+              <m:rPr/>
+              <m:t>(</m:t>
+            </m:r>
+            <m:r>
+              <m:rPr/>
+              <m:t>x</m:t>
+            </m:r>
+            <m:r>
+              <m:rPr/>
+              <m:t>)</m:t>
+            </m:r>
+          </m:num>
+          <m:den>
+            <m:r>
+              <m:rPr/>
+              <m:t>h</m:t>
+            </m:r>
+          </m:den>
+        </m:f>
+      </m:oMath>
+      <w:r>
+        <w:t xml:space="preserve">;</w:t>
+      </w:r>
+    </w:p>
+    <w:p>
+      <w:pPr>
+        <w:numPr>
+          <w:numId w:val="7"/>
+          <w:ilvl w:val="1"/>
+        </w:numPr>
+      </w:pPr>
+      <w:r>
+        <w:t xml:space="preserve">Compute the above limit as</w:t>
+      </w:r>
+      <w:r>
+        <w:t xml:space="preserve"> </w:t>
+      </w:r>
+      <m:oMath>
+        <m:r>
+          <m:rPr/>
+          <m:t>h</m:t>
+        </m:r>
+        <m:r>
+          <m:rPr/>
+          <m:t>→</m:t>
+        </m:r>
+        <m:r>
+          <m:rPr/>
+          <m:t>0</m:t>
+        </m:r>
+      </m:oMath>
+      <w:r>
+        <w:t xml:space="preserve"> </w:t>
+      </w:r>
+      <w:r>
+        <w:t xml:space="preserve">and verify that this is the derivative of</w:t>
+      </w:r>
+      <w:r>
+        <w:t xml:space="preserve"> </w:t>
+      </w:r>
+      <m:oMath>
+        <m:r>
+          <m:rPr/>
+          <m:t>f</m:t>
+        </m:r>
+      </m:oMath>
+      <w:r>
+        <w:t xml:space="preserve">.</w:t>
+      </w:r>
+    </w:p>
+    <w:p>
+      <w:pPr>
+        <w:numPr>
+          <w:numId w:val="3"/>
+          <w:ilvl w:val="0"/>
+        </w:numPr>
+      </w:pPr>
+      <w:r>
+        <w:rPr>
+          <w:b/>
+        </w:rPr>
+        <w:t xml:space="preserve">TICKABLE</w:t>
+      </w:r>
+      <w:r>
+        <w:t xml:space="preserve"> </w:t>
+      </w:r>
+      <w:r>
+        <w:t xml:space="preserve">By definition, the derivative</w:t>
+      </w:r>
+      <w:r>
+        <w:t xml:space="preserve"> </w:t>
+      </w:r>
+      <m:oMath>
+        <m:r>
+          <m:rPr/>
+          <m:t>f</m:t>
+        </m:r>
+        <m:r>
+          <m:rPr/>
+          <m:t>ʹ</m:t>
+        </m:r>
+        <m:r>
+          <m:rPr/>
+          <m:t>(</m:t>
+        </m:r>
+        <m:r>
+          <m:rPr/>
+          <m:t>a</m:t>
+        </m:r>
+        <m:r>
+          <m:rPr/>
+          <m:t>)</m:t>
+        </m:r>
+      </m:oMath>
+      <w:r>
+        <w:t xml:space="preserve"> </w:t>
+      </w:r>
+      <w:r>
+        <w:t xml:space="preserve">gives the rate of change of the tangent line at the point</w:t>
+      </w:r>
+      <w:r>
+        <w:t xml:space="preserve"> </w:t>
+      </w:r>
+      <m:oMath>
+        <m:r>
+          <m:rPr/>
+          <m:t>(</m:t>
+        </m:r>
+        <m:r>
+          <m:rPr/>
+          <m:t>a</m:t>
+        </m:r>
+        <m:r>
+          <m:rPr/>
+          <m:t>,</m:t>
+        </m:r>
+        <m:r>
+          <m:rPr/>
+          <m:t>f</m:t>
+        </m:r>
+        <m:r>
+          <m:rPr/>
+          <m:t>(</m:t>
+        </m:r>
+        <m:r>
+          <m:rPr/>
+          <m:t>a</m:t>
+        </m:r>
+        <m:r>
+          <m:rPr/>
+          <m:t>)</m:t>
+        </m:r>
+      </m:oMath>
+      <w:r>
+        <w:t xml:space="preserve">. Write a function that takes as arguments a function and a point</w:t>
+      </w:r>
+      <w:r>
+        <w:t xml:space="preserve"> </w:t>
+      </w:r>
+      <m:oMath>
+        <m:r>
+          <m:rPr/>
+          <m:t>a</m:t>
+        </m:r>
+      </m:oMath>
+      <w:r>
+        <w:t xml:space="preserve"> </w:t>
+      </w:r>
+      <w:r>
+        <w:t xml:space="preserve">and returns the plot of the function as well as the tangent line at</w:t>
+      </w:r>
+      <w:r>
+        <w:t xml:space="preserve"> </w:t>
+      </w:r>
+      <m:oMath>
+        <m:r>
+          <m:rPr/>
+          <m:t>a</m:t>
+        </m:r>
+      </m:oMath>
+      <w:r>
+        <w:t xml:space="preserve">. The plot</w:t>
+      </w:r>
+      <w:r>
+        <w:t xml:space="preserve"> </w:t>
+      </w:r>
+      <w:r>
+        <w:t xml:space="preserve"> </w:t>
+      </w:r>
+      <w:r>
+        <w:t xml:space="preserve">shows a plot of</w:t>
+      </w:r>
+      <w:r>
+        <w:t xml:space="preserve"> </w:t>
+      </w:r>
+      <m:oMath>
+        <m:r>
+          <m:rPr/>
+          <m:t>f</m:t>
+        </m:r>
+        <m:r>
+          <m:rPr/>
+          <m:t>(</m:t>
+        </m:r>
+        <m:r>
+          <m:rPr/>
+          <m:t>x</m:t>
+        </m:r>
+        <m:r>
+          <m:rPr/>
+          <m:t>)</m:t>
+        </m:r>
+        <m:r>
+          <m:rPr/>
+          <m:t>=</m:t>
+        </m:r>
+        <m:r>
+          <m:rPr/>
+          <m:t>sin</m:t>
+        </m:r>
+        <m:r>
+          <m:rPr/>
+          <m:t>(</m:t>
+        </m:r>
+        <m:r>
+          <m:rPr/>
+          <m:t>x</m:t>
+        </m:r>
+        <m:r>
+          <m:rPr/>
+          <m:t>)</m:t>
+        </m:r>
+        <m:r>
+          <m:rPr/>
+          <m:t>+</m:t>
+        </m:r>
+        <m:r>
+          <m:rPr/>
+          <m:t>3</m:t>
+        </m:r>
+        <m:r>
+          <m:rPr/>
+          <m:t>x</m:t>
+        </m:r>
+        <m:r>
+          <m:rPr/>
+          <m:t>+</m:t>
+        </m:r>
+        <m:r>
+          <m:rPr/>
+          <m:t>1</m:t>
+        </m:r>
+        <m:r>
+          <m:rPr/>
+          <m:t>/</m:t>
+        </m:r>
+        <m:r>
+          <m:rPr/>
+          <m:t>x</m:t>
+        </m:r>
+      </m:oMath>
+      <w:r>
+        <w:t xml:space="preserve"> </w:t>
+      </w:r>
+      <w:r>
+        <w:t xml:space="preserve">as well as the tangent line at</w:t>
+      </w:r>
+      <w:r>
+        <w:t xml:space="preserve"> </w:t>
+      </w:r>
+      <m:oMath>
+        <m:r>
+          <m:rPr/>
+          <m:t>x</m:t>
+        </m:r>
+        <m:r>
+          <m:rPr/>
+          <m:t>=</m:t>
+        </m:r>
+        <m:r>
+          <m:rPr/>
+          <m:t>2</m:t>
+        </m:r>
+      </m:oMath>
+      <w:r>
+        <w:t xml:space="preserve">.</w:t>
+      </w:r>
+    </w:p>
+    <w:p>
+      <w:pPr>
+        <w:numPr>
+          <w:numId w:val="1"/>
+          <w:ilvl w:val="0"/>
+        </w:numPr>
+      </w:pPr>
+      <w:r>
+        <w:drawing>
+          <wp:inline>
+            <wp:extent cx="7213600" cy="5384800"/>
+            <wp:effectExtent b="0" l="0" r="0" t="0"/>
+            <wp:docPr descr="" id="1" name="Picture"/>
+            <a:graphic>
+              <a:graphicData uri="http://schemas.openxmlformats.org/drawingml/2006/picture">
+                <pic:pic>
+                  <pic:nvPicPr>
+                    <pic:cNvPr descr="./Images/W07-img01.png" id="0" name="Picture"/>
+                    <pic:cNvPicPr>
+                      <a:picLocks noChangeArrowheads="1" noChangeAspect="1"/>
+                    </pic:cNvPicPr>
+                  </pic:nvPicPr>
+                  <pic:blipFill>
+                    <a:blip r:embed="rId22"/>
+                    <a:stretch>
+                      <a:fillRect/>
+                    </a:stretch>
+                  </pic:blipFill>
+                  <pic:spPr bwMode="auto">
+                    <a:xfrm>
+                      <a:off x="0" y="0"/>
+                      <a:ext cx="7213600" cy="5384800"/>
+                    </a:xfrm>
+                    <a:prstGeom prst="rect">
+                      <a:avLst/>
+                    </a:prstGeom>
+                    <a:noFill/>
+                    <a:ln w="9525">
+                      <a:noFill/>
+                      <a:headEnd/>
+                      <a:tailEnd/>
+                    </a:ln>
+                  </pic:spPr>
+                </pic:pic>
+              </a:graphicData>
+            </a:graphic>
+          </wp:inline>
+        </w:drawing>
+      </w:r>
+    </w:p>
+    <w:p>
+      <w:pPr>
+        <w:pStyle w:val="ImageCaption"/>
+        <w:numPr>
+          <w:numId w:val="1"/>
+          <w:ilvl w:val="0"/>
+        </w:numPr>
+      </w:pPr>
+    </w:p>
+    <w:p>
+      <w:pPr>
+        <w:numPr>
+          <w:numId w:val="3"/>
           <w:ilvl w:val="0"/>
         </w:numPr>
       </w:pPr>
@@ -1976,7 +2927,7 @@
     <w:p>
       <w:pPr>
         <w:numPr>
-          <w:numId w:val="6"/>
+          <w:numId w:val="3"/>
           <w:ilvl w:val="0"/>
         </w:numPr>
       </w:pPr>
@@ -1987,7 +2938,7 @@
     <w:p>
       <w:pPr>
         <w:numPr>
-          <w:numId w:val="6"/>
+          <w:numId w:val="3"/>
           <w:ilvl w:val="0"/>
         </w:numPr>
       </w:pPr>
@@ -1998,7 +2949,7 @@
     <w:p>
       <w:pPr>
         <w:numPr>
-          <w:numId w:val="6"/>
+          <w:numId w:val="3"/>
           <w:ilvl w:val="0"/>
         </w:numPr>
       </w:pPr>
@@ -2009,7 +2960,7 @@
     <w:p>
       <w:pPr>
         <w:numPr>
-          <w:numId w:val="6"/>
+          <w:numId w:val="3"/>
           <w:ilvl w:val="0"/>
         </w:numPr>
       </w:pPr>
@@ -2020,7 +2971,7 @@
     <w:p>
       <w:pPr>
         <w:numPr>
-          <w:numId w:val="6"/>
+          <w:numId w:val="3"/>
           <w:ilvl w:val="0"/>
         </w:numPr>
       </w:pPr>
@@ -2039,7 +2990,7 @@
 <file path=word/numbering.xml><?xml version="1.0" encoding="utf-8"?>
 <w:numbering xmlns:w="http://schemas.openxmlformats.org/wordprocessingml/2006/main">
   <w:abstractNum w:abstractNumId="0">
-    <w:nsid w:val="deb9ada9"/>
+    <w:nsid w:val="a43044a2"/>
     <w:multiLevelType w:val="multilevel"/>
     <w:lvl w:ilvl="0">
       <w:numFmt w:val="bullet"/>
@@ -2120,7 +3071,7 @@
     </w:lvl>
   </w:abstractNum>
   <w:abstractNum w:abstractNumId="2">
-    <w:nsid w:val="a7332c1e"/>
+    <w:nsid w:val="5756350b"/>
     <w:multiLevelType w:val="multilevel"/>
     <w:lvl w:ilvl="0">
       <w:numFmt w:val="bullet"/>
@@ -2201,7 +3152,7 @@
     </w:lvl>
   </w:abstractNum>
   <w:abstractNum w:abstractNumId="3">
-    <w:nsid w:val="af138177"/>
+    <w:nsid w:val="48b58cfd"/>
     <w:multiLevelType w:val="multilevel"/>
     <w:lvl w:ilvl="0">
       <w:start w:val="1"/>
@@ -2277,182 +3228,6 @@
     </w:lvl>
     <w:lvl w:ilvl="6">
       <w:start w:val="1"/>
-      <w:numFmt w:val="decimal"/>
-      <w:lvlText w:val="%7."/>
-      <w:lvlJc w:val="left"/>
-      <w:pPr>
-        <w:tabs>
-          <w:tab w:val="num" w:pos="4320"/>
-        </w:tabs>
-        <w:ind w:left="4800" w:hanging="480"/>
-      </w:pPr>
-    </w:lvl>
-  </w:abstractNum>
-  <w:abstractNum w:abstractNumId="4">
-    <w:nsid w:val="4260c77e"/>
-    <w:multiLevelType w:val="multilevel"/>
-    <w:lvl w:ilvl="0">
-      <w:start w:val="4"/>
-      <w:numFmt w:val="decimal"/>
-      <w:lvlText w:val="%1."/>
-      <w:lvlJc w:val="left"/>
-      <w:pPr>
-        <w:tabs>
-          <w:tab w:val="num" w:pos="0"/>
-        </w:tabs>
-        <w:ind w:left="480" w:hanging="480"/>
-      </w:pPr>
-    </w:lvl>
-    <w:lvl w:ilvl="1">
-      <w:start w:val="4"/>
-      <w:numFmt w:val="decimal"/>
-      <w:lvlText w:val="%2."/>
-      <w:lvlJc w:val="left"/>
-      <w:pPr>
-        <w:tabs>
-          <w:tab w:val="num" w:pos="720"/>
-        </w:tabs>
-        <w:ind w:left="1200" w:hanging="480"/>
-      </w:pPr>
-    </w:lvl>
-    <w:lvl w:ilvl="2">
-      <w:start w:val="4"/>
-      <w:numFmt w:val="decimal"/>
-      <w:lvlText w:val="%3."/>
-      <w:lvlJc w:val="left"/>
-      <w:pPr>
-        <w:tabs>
-          <w:tab w:val="num" w:pos="1440"/>
-        </w:tabs>
-        <w:ind w:left="1920" w:hanging="480"/>
-      </w:pPr>
-    </w:lvl>
-    <w:lvl w:ilvl="3">
-      <w:start w:val="4"/>
-      <w:numFmt w:val="decimal"/>
-      <w:lvlText w:val="%4."/>
-      <w:lvlJc w:val="left"/>
-      <w:pPr>
-        <w:tabs>
-          <w:tab w:val="num" w:pos="2160"/>
-        </w:tabs>
-        <w:ind w:left="2640" w:hanging="480"/>
-      </w:pPr>
-    </w:lvl>
-    <w:lvl w:ilvl="4">
-      <w:start w:val="4"/>
-      <w:numFmt w:val="decimal"/>
-      <w:lvlText w:val="%5."/>
-      <w:lvlJc w:val="left"/>
-      <w:pPr>
-        <w:tabs>
-          <w:tab w:val="num" w:pos="2880"/>
-        </w:tabs>
-        <w:ind w:left="3360" w:hanging="480"/>
-      </w:pPr>
-    </w:lvl>
-    <w:lvl w:ilvl="5">
-      <w:start w:val="4"/>
-      <w:numFmt w:val="decimal"/>
-      <w:lvlText w:val="%6."/>
-      <w:lvlJc w:val="left"/>
-      <w:pPr>
-        <w:tabs>
-          <w:tab w:val="num" w:pos="3600"/>
-        </w:tabs>
-        <w:ind w:left="4080" w:hanging="480"/>
-      </w:pPr>
-    </w:lvl>
-    <w:lvl w:ilvl="6">
-      <w:start w:val="4"/>
-      <w:numFmt w:val="decimal"/>
-      <w:lvlText w:val="%7."/>
-      <w:lvlJc w:val="left"/>
-      <w:pPr>
-        <w:tabs>
-          <w:tab w:val="num" w:pos="4320"/>
-        </w:tabs>
-        <w:ind w:left="4800" w:hanging="480"/>
-      </w:pPr>
-    </w:lvl>
-  </w:abstractNum>
-  <w:abstractNum w:abstractNumId="5">
-    <w:nsid w:val="31ff0118"/>
-    <w:multiLevelType w:val="multilevel"/>
-    <w:lvl w:ilvl="0">
-      <w:start w:val="5"/>
-      <w:numFmt w:val="decimal"/>
-      <w:lvlText w:val="%1."/>
-      <w:lvlJc w:val="left"/>
-      <w:pPr>
-        <w:tabs>
-          <w:tab w:val="num" w:pos="0"/>
-        </w:tabs>
-        <w:ind w:left="480" w:hanging="480"/>
-      </w:pPr>
-    </w:lvl>
-    <w:lvl w:ilvl="1">
-      <w:start w:val="5"/>
-      <w:numFmt w:val="decimal"/>
-      <w:lvlText w:val="%2."/>
-      <w:lvlJc w:val="left"/>
-      <w:pPr>
-        <w:tabs>
-          <w:tab w:val="num" w:pos="720"/>
-        </w:tabs>
-        <w:ind w:left="1200" w:hanging="480"/>
-      </w:pPr>
-    </w:lvl>
-    <w:lvl w:ilvl="2">
-      <w:start w:val="5"/>
-      <w:numFmt w:val="decimal"/>
-      <w:lvlText w:val="%3."/>
-      <w:lvlJc w:val="left"/>
-      <w:pPr>
-        <w:tabs>
-          <w:tab w:val="num" w:pos="1440"/>
-        </w:tabs>
-        <w:ind w:left="1920" w:hanging="480"/>
-      </w:pPr>
-    </w:lvl>
-    <w:lvl w:ilvl="3">
-      <w:start w:val="5"/>
-      <w:numFmt w:val="decimal"/>
-      <w:lvlText w:val="%4."/>
-      <w:lvlJc w:val="left"/>
-      <w:pPr>
-        <w:tabs>
-          <w:tab w:val="num" w:pos="2160"/>
-        </w:tabs>
-        <w:ind w:left="2640" w:hanging="480"/>
-      </w:pPr>
-    </w:lvl>
-    <w:lvl w:ilvl="4">
-      <w:start w:val="5"/>
-      <w:numFmt w:val="decimal"/>
-      <w:lvlText w:val="%5."/>
-      <w:lvlJc w:val="left"/>
-      <w:pPr>
-        <w:tabs>
-          <w:tab w:val="num" w:pos="2880"/>
-        </w:tabs>
-        <w:ind w:left="3360" w:hanging="480"/>
-      </w:pPr>
-    </w:lvl>
-    <w:lvl w:ilvl="5">
-      <w:start w:val="5"/>
-      <w:numFmt w:val="decimal"/>
-      <w:lvlText w:val="%6."/>
-      <w:lvlJc w:val="left"/>
-      <w:pPr>
-        <w:tabs>
-          <w:tab w:val="num" w:pos="3600"/>
-        </w:tabs>
-        <w:ind w:left="4080" w:hanging="480"/>
-      </w:pPr>
-    </w:lvl>
-    <w:lvl w:ilvl="6">
-      <w:start w:val="5"/>
       <w:numFmt w:val="decimal"/>
       <w:lvlText w:val="%7."/>
       <w:lvlJc w:val="left"/>
@@ -2495,27 +3270,27 @@
     </w:lvlOverride>
   </w:num>
   <w:num w:numId="4">
-    <w:abstractNumId w:val="4"/>
+    <w:abstractNumId w:val="3"/>
     <w:lvlOverride w:ilvl="0">
-      <w:startOverride w:val="4"/>
+      <w:startOverride w:val="1"/>
     </w:lvlOverride>
     <w:lvlOverride w:ilvl="1">
-      <w:startOverride w:val="4"/>
+      <w:startOverride w:val="1"/>
     </w:lvlOverride>
     <w:lvlOverride w:ilvl="2">
-      <w:startOverride w:val="4"/>
+      <w:startOverride w:val="1"/>
     </w:lvlOverride>
     <w:lvlOverride w:ilvl="3">
-      <w:startOverride w:val="4"/>
+      <w:startOverride w:val="1"/>
     </w:lvlOverride>
     <w:lvlOverride w:ilvl="4">
-      <w:startOverride w:val="4"/>
+      <w:startOverride w:val="1"/>
     </w:lvlOverride>
     <w:lvlOverride w:ilvl="5">
-      <w:startOverride w:val="4"/>
+      <w:startOverride w:val="1"/>
     </w:lvlOverride>
     <w:lvlOverride w:ilvl="6">
-      <w:startOverride w:val="4"/>
+      <w:startOverride w:val="1"/>
     </w:lvlOverride>
   </w:num>
   <w:num w:numId="5">
@@ -2543,27 +3318,51 @@
     </w:lvlOverride>
   </w:num>
   <w:num w:numId="6">
-    <w:abstractNumId w:val="5"/>
+    <w:abstractNumId w:val="3"/>
     <w:lvlOverride w:ilvl="0">
-      <w:startOverride w:val="5"/>
+      <w:startOverride w:val="1"/>
     </w:lvlOverride>
     <w:lvlOverride w:ilvl="1">
-      <w:startOverride w:val="5"/>
+      <w:startOverride w:val="1"/>
     </w:lvlOverride>
     <w:lvlOverride w:ilvl="2">
-      <w:startOverride w:val="5"/>
+      <w:startOverride w:val="1"/>
     </w:lvlOverride>
     <w:lvlOverride w:ilvl="3">
-      <w:startOverride w:val="5"/>
+      <w:startOverride w:val="1"/>
     </w:lvlOverride>
     <w:lvlOverride w:ilvl="4">
-      <w:startOverride w:val="5"/>
+      <w:startOverride w:val="1"/>
     </w:lvlOverride>
     <w:lvlOverride w:ilvl="5">
-      <w:startOverride w:val="5"/>
+      <w:startOverride w:val="1"/>
     </w:lvlOverride>
     <w:lvlOverride w:ilvl="6">
-      <w:startOverride w:val="5"/>
+      <w:startOverride w:val="1"/>
+    </w:lvlOverride>
+  </w:num>
+  <w:num w:numId="7">
+    <w:abstractNumId w:val="3"/>
+    <w:lvlOverride w:ilvl="0">
+      <w:startOverride w:val="1"/>
+    </w:lvlOverride>
+    <w:lvlOverride w:ilvl="1">
+      <w:startOverride w:val="1"/>
+    </w:lvlOverride>
+    <w:lvlOverride w:ilvl="2">
+      <w:startOverride w:val="1"/>
+    </w:lvlOverride>
+    <w:lvlOverride w:ilvl="3">
+      <w:startOverride w:val="1"/>
+    </w:lvlOverride>
+    <w:lvlOverride w:ilvl="4">
+      <w:startOverride w:val="1"/>
+    </w:lvlOverride>
+    <w:lvlOverride w:ilvl="5">
+      <w:startOverride w:val="1"/>
+    </w:lvlOverride>
+    <w:lvlOverride w:ilvl="6">
+      <w:startOverride w:val="1"/>
     </w:lvlOverride>
   </w:num>
 </w:numbering>

</xml_diff>

<commit_message>
Some work on de
</commit_message>
<xml_diff>
--- a/LabSheets/Week_07.docx
+++ b/LabSheets/Week_07.docx
@@ -1178,6 +1178,32 @@
           <w:rStyle w:val="VerbatimChar"/>
         </w:rPr>
         <w:t xml:space="preserve">limit(f, x=??, dir="minus")</w:t>
+      </w:r>
+    </w:p>
+    <w:p>
+      <w:pPr>
+        <w:numPr>
+          <w:numId w:val="1"/>
+          <w:ilvl w:val="0"/>
+        </w:numPr>
+      </w:pPr>
+      <w:r>
+        <w:t xml:space="preserve">Note that in this case a non directional limit returns</w:t>
+      </w:r>
+      <w:r>
+        <w:t xml:space="preserve"> </w:t>
+      </w:r>
+      <w:r>
+        <w:rPr>
+          <w:rStyle w:val="VerbatimChar"/>
+        </w:rPr>
+        <w:t xml:space="preserve">infinity</w:t>
+      </w:r>
+      <w:r>
+        <w:t xml:space="preserve"> </w:t>
+      </w:r>
+      <w:r>
+        <w:t xml:space="preserve">this implies that a single limit does not exist.</w:t>
       </w:r>
     </w:p>
     <w:p>
@@ -3961,7 +3987,7 @@
 <file path=word/numbering.xml><?xml version="1.0" encoding="utf-8"?>
 <w:numbering xmlns:w="http://schemas.openxmlformats.org/wordprocessingml/2006/main">
   <w:abstractNum w:abstractNumId="0">
-    <w:nsid w:val="4afb1f5b"/>
+    <w:nsid w:val="a3047a76"/>
     <w:multiLevelType w:val="multilevel"/>
     <w:lvl w:ilvl="0">
       <w:numFmt w:val="bullet"/>
@@ -4042,7 +4068,7 @@
     </w:lvl>
   </w:abstractNum>
   <w:abstractNum w:abstractNumId="2">
-    <w:nsid w:val="c4014f51"/>
+    <w:nsid w:val="a5ac2701"/>
     <w:multiLevelType w:val="multilevel"/>
     <w:lvl w:ilvl="0">
       <w:numFmt w:val="bullet"/>
@@ -4123,7 +4149,7 @@
     </w:lvl>
   </w:abstractNum>
   <w:abstractNum w:abstractNumId="3">
-    <w:nsid w:val="aac87709"/>
+    <w:nsid w:val="b0d18689"/>
     <w:multiLevelType w:val="multilevel"/>
     <w:lvl w:ilvl="0">
       <w:start w:val="1"/>
@@ -4211,7 +4237,7 @@
     </w:lvl>
   </w:abstractNum>
   <w:abstractNum w:abstractNumId="4">
-    <w:nsid w:val="e572e51f"/>
+    <w:nsid w:val="3d7197af"/>
     <w:multiLevelType w:val="multilevel"/>
     <w:lvl w:ilvl="0">
       <w:start w:val="2"/>
@@ -4299,7 +4325,7 @@
     </w:lvl>
   </w:abstractNum>
   <w:abstractNum w:abstractNumId="5">
-    <w:nsid w:val="d45a3469"/>
+    <w:nsid w:val="2f3527b3"/>
     <w:multiLevelType w:val="multilevel"/>
     <w:lvl w:ilvl="0">
       <w:start w:val="13"/>

</xml_diff>